<commit_message>
sync deployment script changes
</commit_message>
<xml_diff>
--- a/DataSunrise_Cloud_Formation_ECS.docx
+++ b/DataSunrise_Cloud_Formation_ECS.docx
@@ -1,6 +1,6 @@
 
 <file path=word/document.xml><?xml version="1.0" encoding="utf-8"?>
-<w:document xmlns:wpc="http://schemas.microsoft.com/office/word/2010/wordprocessingCanvas" xmlns:cx="http://schemas.microsoft.com/office/drawing/2014/chartex" xmlns:cx1="http://schemas.microsoft.com/office/drawing/2015/9/8/chartex" xmlns:cx2="http://schemas.microsoft.com/office/drawing/2015/10/21/chartex" xmlns:cx3="http://schemas.microsoft.com/office/drawing/2016/5/9/chartex" xmlns:cx4="http://schemas.microsoft.com/office/drawing/2016/5/10/chartex" xmlns:cx5="http://schemas.microsoft.com/office/drawing/2016/5/11/chartex" xmlns:cx6="http://schemas.microsoft.com/office/drawing/2016/5/12/chartex" xmlns:cx7="http://schemas.microsoft.com/office/drawing/2016/5/13/chartex" xmlns:cx8="http://schemas.microsoft.com/office/drawing/2016/5/14/chartex" xmlns:mc="http://schemas.openxmlformats.org/markup-compatibility/2006" xmlns:aink="http://schemas.microsoft.com/office/drawing/2016/ink" xmlns:am3d="http://schemas.microsoft.com/office/drawing/2017/model3d" xmlns:o="urn:schemas-microsoft-com:office:office" xmlns:r="http://schemas.openxmlformats.org/officeDocument/2006/relationships" xmlns:m="http://schemas.openxmlformats.org/officeDocument/2006/math" xmlns:v="urn:schemas-microsoft-com:vml" xmlns:wp14="http://schemas.microsoft.com/office/word/2010/wordprocessingDrawing" xmlns:wp="http://schemas.openxmlformats.org/drawingml/2006/wordprocessingDrawing" xmlns:w10="urn:schemas-microsoft-com:office:word" xmlns:w="http://schemas.openxmlformats.org/wordprocessingml/2006/main" xmlns:w14="http://schemas.microsoft.com/office/word/2010/wordml" xmlns:w15="http://schemas.microsoft.com/office/word/2012/wordml" xmlns:w16cex="http://schemas.microsoft.com/office/word/2018/wordml/cex" xmlns:w16cid="http://schemas.microsoft.com/office/word/2016/wordml/cid" xmlns:w16="http://schemas.microsoft.com/office/word/2018/wordml" xmlns:w16se="http://schemas.microsoft.com/office/word/2015/wordml/symex" xmlns:wpg="http://schemas.microsoft.com/office/word/2010/wordprocessingGroup" xmlns:wpi="http://schemas.microsoft.com/office/word/2010/wordprocessingInk" xmlns:wne="http://schemas.microsoft.com/office/word/2006/wordml" xmlns:wps="http://schemas.microsoft.com/office/word/2010/wordprocessingShape" mc:Ignorable="w14 w15 w16se w16cid w16 w16cex wp14">
+<w:document xmlns:wpc="http://schemas.microsoft.com/office/word/2010/wordprocessingCanvas" xmlns:cx="http://schemas.microsoft.com/office/drawing/2014/chartex" xmlns:cx1="http://schemas.microsoft.com/office/drawing/2015/9/8/chartex" xmlns:cx2="http://schemas.microsoft.com/office/drawing/2015/10/21/chartex" xmlns:cx3="http://schemas.microsoft.com/office/drawing/2016/5/9/chartex" xmlns:cx4="http://schemas.microsoft.com/office/drawing/2016/5/10/chartex" xmlns:cx5="http://schemas.microsoft.com/office/drawing/2016/5/11/chartex" xmlns:cx6="http://schemas.microsoft.com/office/drawing/2016/5/12/chartex" xmlns:cx7="http://schemas.microsoft.com/office/drawing/2016/5/13/chartex" xmlns:cx8="http://schemas.microsoft.com/office/drawing/2016/5/14/chartex" xmlns:mc="http://schemas.openxmlformats.org/markup-compatibility/2006" xmlns:aink="http://schemas.microsoft.com/office/drawing/2016/ink" xmlns:am3d="http://schemas.microsoft.com/office/drawing/2017/model3d" xmlns:o="urn:schemas-microsoft-com:office:office" xmlns:r="http://schemas.openxmlformats.org/officeDocument/2006/relationships" xmlns:m="http://schemas.openxmlformats.org/officeDocument/2006/math" xmlns:v="urn:schemas-microsoft-com:vml" xmlns:wp14="http://schemas.microsoft.com/office/word/2010/wordprocessingDrawing" xmlns:wp="http://schemas.openxmlformats.org/drawingml/2006/wordprocessingDrawing" xmlns:w10="urn:schemas-microsoft-com:office:word" xmlns:w="http://schemas.openxmlformats.org/wordprocessingml/2006/main" xmlns:w14="http://schemas.microsoft.com/office/word/2010/wordml" xmlns:w15="http://schemas.microsoft.com/office/word/2012/wordml" xmlns:w16cex="http://schemas.microsoft.com/office/word/2018/wordml/cex" xmlns:w16cid="http://schemas.microsoft.com/office/word/2016/wordml/cid" xmlns:w16="http://schemas.microsoft.com/office/word/2018/wordml" xmlns:w16sdtdh="http://schemas.microsoft.com/office/word/2020/wordml/sdtdatahash" xmlns:w16se="http://schemas.microsoft.com/office/word/2015/wordml/symex" xmlns:wpg="http://schemas.microsoft.com/office/word/2010/wordprocessingGroup" xmlns:wpi="http://schemas.microsoft.com/office/word/2010/wordprocessingInk" xmlns:wne="http://schemas.microsoft.com/office/word/2006/wordml" xmlns:wps="http://schemas.microsoft.com/office/word/2010/wordprocessingShape" mc:Ignorable="w14 w15 w16se w16cid w16 w16cex w16sdtdh wp14">
   <w:body>
     <w:p>
       <w:pPr>
@@ -305,7 +305,6 @@
         </w:rPr>
         <w:t xml:space="preserve">Configuring </w:t>
       </w:r>
-      <w:proofErr w:type="spellStart"/>
       <w:r>
         <w:rPr>
           <w:rStyle w:val="a5"/>
@@ -315,9 +314,8 @@
           <w:szCs w:val="40"/>
           <w:lang w:val="en-US"/>
         </w:rPr>
-        <w:t>DataSunrise</w:t>
-      </w:r>
-      <w:proofErr w:type="spellEnd"/>
+        <w:t xml:space="preserve">DataSunrise </w:t>
+      </w:r>
       <w:r>
         <w:rPr>
           <w:rStyle w:val="a5"/>
@@ -327,7 +325,7 @@
           <w:szCs w:val="40"/>
           <w:lang w:val="en-US"/>
         </w:rPr>
-        <w:t xml:space="preserve"> </w:t>
+        <w:t xml:space="preserve">Containers </w:t>
       </w:r>
       <w:r>
         <w:rPr>
@@ -338,9 +336,14 @@
           <w:szCs w:val="40"/>
           <w:lang w:val="en-US"/>
         </w:rPr>
-        <w:t xml:space="preserve">Containers </w:t>
-      </w:r>
-      <w:r>
+        <w:tab/>
+      </w:r>
+    </w:p>
+    <w:p>
+      <w:pPr>
+        <w:tabs>
+          <w:tab w:val="left" w:pos="284"/>
+        </w:tabs>
         <w:rPr>
           <w:rStyle w:val="a5"/>
           <w:rFonts w:cstheme="minorHAnsi"/>
@@ -349,14 +352,8 @@
           <w:szCs w:val="40"/>
           <w:lang w:val="en-US"/>
         </w:rPr>
-        <w:tab/>
-      </w:r>
-    </w:p>
-    <w:p>
-      <w:pPr>
-        <w:tabs>
-          <w:tab w:val="left" w:pos="284"/>
-        </w:tabs>
+      </w:pPr>
+      <w:r>
         <w:rPr>
           <w:rStyle w:val="a5"/>
           <w:rFonts w:cstheme="minorHAnsi"/>
@@ -365,7 +362,8 @@
           <w:szCs w:val="40"/>
           <w:lang w:val="en-US"/>
         </w:rPr>
-      </w:pPr>
+        <w:t>with</w:t>
+      </w:r>
       <w:r>
         <w:rPr>
           <w:rStyle w:val="a5"/>
@@ -375,7 +373,7 @@
           <w:szCs w:val="40"/>
           <w:lang w:val="en-US"/>
         </w:rPr>
-        <w:t>with</w:t>
+        <w:t xml:space="preserve"> </w:t>
       </w:r>
       <w:r>
         <w:rPr>
@@ -386,7 +384,7 @@
           <w:szCs w:val="40"/>
           <w:lang w:val="en-US"/>
         </w:rPr>
-        <w:t xml:space="preserve"> </w:t>
+        <w:t xml:space="preserve">Cloud Formation </w:t>
       </w:r>
       <w:r>
         <w:rPr>
@@ -397,7 +395,7 @@
           <w:szCs w:val="40"/>
           <w:lang w:val="en-US"/>
         </w:rPr>
-        <w:t xml:space="preserve">Cloud Formation </w:t>
+        <w:t>S</w:t>
       </w:r>
       <w:r>
         <w:rPr>
@@ -408,9 +406,14 @@
           <w:szCs w:val="40"/>
           <w:lang w:val="en-US"/>
         </w:rPr>
-        <w:t>S</w:t>
-      </w:r>
-      <w:r>
+        <w:t xml:space="preserve">cript </w:t>
+      </w:r>
+    </w:p>
+    <w:p>
+      <w:pPr>
+        <w:tabs>
+          <w:tab w:val="left" w:pos="284"/>
+        </w:tabs>
         <w:rPr>
           <w:rStyle w:val="a5"/>
           <w:rFonts w:cstheme="minorHAnsi"/>
@@ -419,14 +422,8 @@
           <w:szCs w:val="40"/>
           <w:lang w:val="en-US"/>
         </w:rPr>
-        <w:t xml:space="preserve">cript </w:t>
-      </w:r>
-    </w:p>
-    <w:p>
-      <w:pPr>
-        <w:tabs>
-          <w:tab w:val="left" w:pos="284"/>
-        </w:tabs>
+      </w:pPr>
+      <w:r>
         <w:rPr>
           <w:rStyle w:val="a5"/>
           <w:rFonts w:cstheme="minorHAnsi"/>
@@ -435,7 +432,8 @@
           <w:szCs w:val="40"/>
           <w:lang w:val="en-US"/>
         </w:rPr>
-      </w:pPr>
+        <w:t xml:space="preserve">on </w:t>
+      </w:r>
       <w:r>
         <w:rPr>
           <w:rStyle w:val="a5"/>
@@ -445,7 +443,7 @@
           <w:szCs w:val="40"/>
           <w:lang w:val="en-US"/>
         </w:rPr>
-        <w:t xml:space="preserve">on </w:t>
+        <w:t>AWS</w:t>
       </w:r>
       <w:r>
         <w:rPr>
@@ -456,17 +454,6 @@
           <w:szCs w:val="40"/>
           <w:lang w:val="en-US"/>
         </w:rPr>
-        <w:t>AWS</w:t>
-      </w:r>
-      <w:r>
-        <w:rPr>
-          <w:rStyle w:val="a5"/>
-          <w:rFonts w:cstheme="minorHAnsi"/>
-          <w:i w:val="0"/>
-          <w:sz w:val="40"/>
-          <w:szCs w:val="40"/>
-          <w:lang w:val="en-US"/>
-        </w:rPr>
         <w:t xml:space="preserve"> ECS</w:t>
       </w:r>
     </w:p>
@@ -568,7 +555,6 @@
       <w:pPr>
         <w:pStyle w:val="a3"/>
         <w:spacing w:before="57" w:after="57" w:line="276" w:lineRule="auto"/>
-        <w:ind w:left="3686"/>
         <w:jc w:val="both"/>
         <w:rPr>
           <w:rStyle w:val="a4"/>
@@ -588,7 +574,7 @@
           <w:szCs w:val="24"/>
           <w:lang w:val="en-US"/>
         </w:rPr>
-        <w:t>March</w:t>
+        <w:t>January</w:t>
       </w:r>
       <w:r>
         <w:rPr>
@@ -599,7 +585,18 @@
           <w:szCs w:val="24"/>
           <w:lang w:val="en-US"/>
         </w:rPr>
-        <w:t>, 2021</w:t>
+        <w:t>, 202</w:t>
+      </w:r>
+      <w:r>
+        <w:rPr>
+          <w:rStyle w:val="a4"/>
+          <w:rFonts w:asciiTheme="minorHAnsi" w:hAnsiTheme="minorHAnsi" w:cstheme="minorHAnsi"/>
+          <w:b w:val="0"/>
+          <w:sz w:val="24"/>
+          <w:szCs w:val="24"/>
+          <w:lang w:val="en-US"/>
+        </w:rPr>
+        <w:t>2</w:t>
       </w:r>
     </w:p>
     <w:p>
@@ -2024,23 +2021,7 @@
                                 <w:rFonts w:ascii="Century Gothic" w:hAnsi="Century Gothic"/>
                                 <w:lang w:val="en-US"/>
                               </w:rPr>
-                              <w:t xml:space="preserve">To avoid </w:t>
-                            </w:r>
-                            <w:proofErr w:type="gramStart"/>
-                            <w:r>
-                              <w:rPr>
-                                <w:rFonts w:ascii="Century Gothic" w:hAnsi="Century Gothic"/>
-                                <w:lang w:val="en-US"/>
-                              </w:rPr>
-                              <w:t>all of</w:t>
-                            </w:r>
-                            <w:proofErr w:type="gramEnd"/>
-                            <w:r>
-                              <w:rPr>
-                                <w:rFonts w:ascii="Century Gothic" w:hAnsi="Century Gothic"/>
-                                <w:lang w:val="en-US"/>
-                              </w:rPr>
-                              <w:t xml:space="preserve"> the possible issues and skip manual adjusting, </w:t>
+                              <w:t xml:space="preserve">To avoid all of the possible issues and skip manual adjusting, </w:t>
                             </w:r>
                             <w:r>
                               <w:rPr>
@@ -2178,7 +2159,7 @@
                 <v:stroke joinstyle="miter"/>
                 <v:path gradientshapeok="t" o:connecttype="rect"/>
               </v:shapetype>
-              <v:shape id="Поле 17" o:spid="_x0000_s1026" type="#_x0000_t202" style="width:453.75pt;height:145.5pt;visibility:visible;mso-wrap-style:square;mso-left-percent:-10001;mso-top-percent:-10001;mso-position-horizontal:absolute;mso-position-horizontal-relative:char;mso-position-vertical:absolute;mso-position-vertical-relative:line;mso-left-percent:-10001;mso-top-percent:-10001;v-text-anchor:top" o:gfxdata="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" fillcolor="#e4e4e4" strokeweight=".5pt">
+              <v:shape id="Поле 17" o:spid="_x0000_s1026" type="#_x0000_t202" style="width:453.75pt;height:145.5pt;visibility:visible;mso-wrap-style:square;mso-left-percent:-10001;mso-top-percent:-10001;mso-position-horizontal:absolute;mso-position-horizontal-relative:char;mso-position-vertical:absolute;mso-position-vertical-relative:line;mso-left-percent:-10001;mso-top-percent:-10001;v-text-anchor:top" o:gfxdata="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" fillcolor="#e4e4e4" strokeweight=".5pt">
                 <v:textbox>
                   <w:txbxContent>
                     <w:p>
@@ -2218,23 +2199,7 @@
                           <w:rFonts w:ascii="Century Gothic" w:hAnsi="Century Gothic"/>
                           <w:lang w:val="en-US"/>
                         </w:rPr>
-                        <w:t xml:space="preserve">To avoid </w:t>
-                      </w:r>
-                      <w:proofErr w:type="gramStart"/>
-                      <w:r>
-                        <w:rPr>
-                          <w:rFonts w:ascii="Century Gothic" w:hAnsi="Century Gothic"/>
-                          <w:lang w:val="en-US"/>
-                        </w:rPr>
-                        <w:t>all of</w:t>
-                      </w:r>
-                      <w:proofErr w:type="gramEnd"/>
-                      <w:r>
-                        <w:rPr>
-                          <w:rFonts w:ascii="Century Gothic" w:hAnsi="Century Gothic"/>
-                          <w:lang w:val="en-US"/>
-                        </w:rPr>
-                        <w:t xml:space="preserve"> the possible issues and skip manual adjusting, </w:t>
+                        <w:t xml:space="preserve">To avoid all of the possible issues and skip manual adjusting, </w:t>
                       </w:r>
                       <w:r>
                         <w:rPr>
@@ -2872,6 +2837,7 @@
         <w:t xml:space="preserve"> (</w:t>
       </w:r>
       <w:hyperlink r:id="rId15" w:history="1">
+        <w:proofErr w:type="gramStart"/>
         <w:r>
           <w:rPr>
             <w:rStyle w:val="ac"/>
@@ -2880,7 +2846,18 @@
             <w:szCs w:val="24"/>
             <w:lang w:val="en-US"/>
           </w:rPr>
-          <w:t>AWS::RDS::</w:t>
+          <w:t>AWS::</w:t>
+        </w:r>
+        <w:proofErr w:type="gramEnd"/>
+        <w:r>
+          <w:rPr>
+            <w:rStyle w:val="ac"/>
+            <w:rFonts w:cstheme="minorHAnsi"/>
+            <w:sz w:val="24"/>
+            <w:szCs w:val="24"/>
+            <w:lang w:val="en-US"/>
+          </w:rPr>
+          <w:t>RDS::</w:t>
         </w:r>
         <w:proofErr w:type="spellStart"/>
         <w:r>
@@ -2964,6 +2941,7 @@
         <w:t xml:space="preserve"> (</w:t>
       </w:r>
       <w:hyperlink r:id="rId16" w:history="1">
+        <w:proofErr w:type="gramStart"/>
         <w:r>
           <w:rPr>
             <w:rStyle w:val="ac"/>
@@ -2972,7 +2950,18 @@
             <w:szCs w:val="24"/>
             <w:lang w:val="en-US"/>
           </w:rPr>
-          <w:t>AWS::RDS::</w:t>
+          <w:t>AWS::</w:t>
+        </w:r>
+        <w:proofErr w:type="gramEnd"/>
+        <w:r>
+          <w:rPr>
+            <w:rStyle w:val="ac"/>
+            <w:rFonts w:cstheme="minorHAnsi"/>
+            <w:sz w:val="24"/>
+            <w:szCs w:val="24"/>
+            <w:lang w:val="en-US"/>
+          </w:rPr>
+          <w:t>RDS::</w:t>
         </w:r>
         <w:proofErr w:type="spellStart"/>
         <w:r>
@@ -3089,27 +3078,7 @@
           <w:szCs w:val="24"/>
           <w:lang w:val="en-US"/>
         </w:rPr>
-        <w:t xml:space="preserve">– ECS Cluster that will group up </w:t>
-      </w:r>
-      <w:proofErr w:type="spellStart"/>
-      <w:r>
-        <w:rPr>
-          <w:rFonts w:cstheme="minorHAnsi"/>
-          <w:sz w:val="24"/>
-          <w:szCs w:val="24"/>
-          <w:lang w:val="en-US"/>
-        </w:rPr>
-        <w:t>DataSunrise</w:t>
-      </w:r>
-      <w:proofErr w:type="spellEnd"/>
-      <w:r>
-        <w:rPr>
-          <w:rFonts w:cstheme="minorHAnsi"/>
-          <w:sz w:val="24"/>
-          <w:szCs w:val="24"/>
-          <w:lang w:val="en-US"/>
-        </w:rPr>
-        <w:t xml:space="preserve"> containers</w:t>
+        <w:t>– ECS Cluster that will group up DataSunrise containers</w:t>
       </w:r>
       <w:r>
         <w:rPr>
@@ -3167,6 +3136,7 @@
         <w:t xml:space="preserve"> (</w:t>
       </w:r>
       <w:hyperlink r:id="rId18" w:history="1">
+        <w:proofErr w:type="gramStart"/>
         <w:r>
           <w:rPr>
             <w:rStyle w:val="ac"/>
@@ -3174,7 +3144,17 @@
             <w:szCs w:val="24"/>
             <w:lang w:val="en-US"/>
           </w:rPr>
-          <w:t>AWS::ECS::Service</w:t>
+          <w:t>AWS::</w:t>
+        </w:r>
+        <w:proofErr w:type="gramEnd"/>
+        <w:r>
+          <w:rPr>
+            <w:rStyle w:val="ac"/>
+            <w:sz w:val="24"/>
+            <w:szCs w:val="24"/>
+            <w:lang w:val="en-US"/>
+          </w:rPr>
+          <w:t>ECS::Service</w:t>
         </w:r>
       </w:hyperlink>
       <w:r>
@@ -3343,6 +3323,7 @@
         <w:t xml:space="preserve"> (</w:t>
       </w:r>
       <w:hyperlink r:id="rId20" w:history="1">
+        <w:proofErr w:type="gramStart"/>
         <w:r>
           <w:rPr>
             <w:rStyle w:val="ac"/>
@@ -3350,7 +3331,17 @@
             <w:szCs w:val="24"/>
             <w:lang w:val="en-US"/>
           </w:rPr>
-          <w:t>AWS::ElasticLoadBalancingV2::</w:t>
+          <w:t>AWS::</w:t>
+        </w:r>
+        <w:proofErr w:type="gramEnd"/>
+        <w:r>
+          <w:rPr>
+            <w:rStyle w:val="ac"/>
+            <w:sz w:val="24"/>
+            <w:szCs w:val="24"/>
+            <w:lang w:val="en-US"/>
+          </w:rPr>
+          <w:t>ElasticLoadBalancingV2::</w:t>
         </w:r>
         <w:proofErr w:type="spellStart"/>
         <w:r>
@@ -3398,27 +3389,7 @@
           <w:szCs w:val="24"/>
           <w:lang w:val="en-US"/>
         </w:rPr>
-        <w:t xml:space="preserve">Load Balancer for accessing </w:t>
-      </w:r>
-      <w:proofErr w:type="spellStart"/>
-      <w:r>
-        <w:rPr>
-          <w:rFonts w:cstheme="minorHAnsi"/>
-          <w:sz w:val="24"/>
-          <w:szCs w:val="24"/>
-          <w:lang w:val="en-US"/>
-        </w:rPr>
-        <w:t>DataSunrise</w:t>
-      </w:r>
-      <w:proofErr w:type="spellEnd"/>
-      <w:r>
-        <w:rPr>
-          <w:rFonts w:cstheme="minorHAnsi"/>
-          <w:sz w:val="24"/>
-          <w:szCs w:val="24"/>
-          <w:lang w:val="en-US"/>
-        </w:rPr>
-        <w:t xml:space="preserve"> </w:t>
+        <w:t xml:space="preserve">Load Balancer for accessing DataSunrise </w:t>
       </w:r>
       <w:proofErr w:type="spellStart"/>
       <w:r>
@@ -4138,16 +4109,7 @@
           <w:szCs w:val="24"/>
           <w:lang w:val="en-US"/>
         </w:rPr>
-        <w:t xml:space="preserve">Cloud Watch Endpoint: required for Cloud Watch synchronization and DataSunrise Suite Log Files </w:t>
-      </w:r>
-      <w:proofErr w:type="gramStart"/>
-      <w:r>
-        <w:rPr>
-          <w:sz w:val="24"/>
-          <w:szCs w:val="24"/>
-          <w:lang w:val="en-US"/>
-        </w:rPr>
-        <w:t>upload</w:t>
+        <w:t>Cloud Watch Endpoint: required for Cloud Watch synchronization and DataSunrise Suite Log Files upload</w:t>
       </w:r>
       <w:r>
         <w:rPr>
@@ -4157,7 +4119,6 @@
         </w:rPr>
         <w:t>;</w:t>
       </w:r>
-      <w:proofErr w:type="gramEnd"/>
     </w:p>
     <w:p>
       <w:pPr>
@@ -5751,23 +5712,7 @@
           <w:rFonts w:asciiTheme="minorHAnsi" w:eastAsiaTheme="minorHAnsi" w:hAnsiTheme="minorHAnsi" w:cstheme="minorHAnsi"/>
           <w:lang w:val="en-US" w:eastAsia="en-US"/>
         </w:rPr>
-        <w:t xml:space="preserve">cess the </w:t>
-      </w:r>
-      <w:proofErr w:type="spellStart"/>
-      <w:r>
-        <w:rPr>
-          <w:rFonts w:asciiTheme="minorHAnsi" w:eastAsiaTheme="minorHAnsi" w:hAnsiTheme="minorHAnsi" w:cstheme="minorHAnsi"/>
-          <w:lang w:val="en-US" w:eastAsia="en-US"/>
-        </w:rPr>
-        <w:t>DataSunrise</w:t>
-      </w:r>
-      <w:proofErr w:type="spellEnd"/>
-      <w:r>
-        <w:rPr>
-          <w:rFonts w:asciiTheme="minorHAnsi" w:eastAsiaTheme="minorHAnsi" w:hAnsiTheme="minorHAnsi" w:cstheme="minorHAnsi"/>
-          <w:lang w:val="en-US" w:eastAsia="en-US"/>
-        </w:rPr>
-        <w:t xml:space="preserve"> Console</w:t>
+        <w:t>cess the DataSunrise Console</w:t>
       </w:r>
       <w:r>
         <w:rPr>
@@ -6084,23 +6029,7 @@
           <w:rFonts w:asciiTheme="minorHAnsi" w:eastAsiaTheme="minorHAnsi" w:hAnsiTheme="minorHAnsi" w:cstheme="minorHAnsi"/>
           <w:lang w:val="en-US" w:eastAsia="en-US"/>
         </w:rPr>
-        <w:t xml:space="preserve">to establish a connection between your </w:t>
-      </w:r>
-      <w:proofErr w:type="spellStart"/>
-      <w:r>
-        <w:rPr>
-          <w:rFonts w:asciiTheme="minorHAnsi" w:eastAsiaTheme="minorHAnsi" w:hAnsiTheme="minorHAnsi" w:cstheme="minorHAnsi"/>
-          <w:lang w:val="en-US" w:eastAsia="en-US"/>
-        </w:rPr>
-        <w:t>DataSunrise</w:t>
-      </w:r>
-      <w:proofErr w:type="spellEnd"/>
-      <w:r>
-        <w:rPr>
-          <w:rFonts w:asciiTheme="minorHAnsi" w:eastAsiaTheme="minorHAnsi" w:hAnsiTheme="minorHAnsi" w:cstheme="minorHAnsi"/>
-          <w:lang w:val="en-US" w:eastAsia="en-US"/>
-        </w:rPr>
-        <w:t xml:space="preserve"> and the Dictionary</w:t>
+        <w:t>to establish a connection between your DataSunrise and the Dictionary</w:t>
       </w:r>
       <w:r>
         <w:rPr>
@@ -6979,23 +6908,7 @@
           <w:rFonts w:asciiTheme="minorHAnsi" w:eastAsiaTheme="minorHAnsi" w:hAnsiTheme="minorHAnsi" w:cstheme="minorHAnsi"/>
           <w:lang w:val="en-US" w:eastAsia="en-US"/>
         </w:rPr>
-        <w:t xml:space="preserve">container port that will be opened for the </w:t>
-      </w:r>
-      <w:proofErr w:type="spellStart"/>
-      <w:r>
-        <w:rPr>
-          <w:rFonts w:asciiTheme="minorHAnsi" w:eastAsiaTheme="minorHAnsi" w:hAnsiTheme="minorHAnsi" w:cstheme="minorHAnsi"/>
-          <w:lang w:val="en-US" w:eastAsia="en-US"/>
-        </w:rPr>
-        <w:t>DataSunrise</w:t>
-      </w:r>
-      <w:proofErr w:type="spellEnd"/>
-      <w:r>
-        <w:rPr>
-          <w:rFonts w:asciiTheme="minorHAnsi" w:eastAsiaTheme="minorHAnsi" w:hAnsiTheme="minorHAnsi" w:cstheme="minorHAnsi"/>
-          <w:lang w:val="en-US" w:eastAsia="en-US"/>
-        </w:rPr>
-        <w:t xml:space="preserve"> </w:t>
+        <w:t xml:space="preserve">container port that will be opened for the DataSunrise </w:t>
       </w:r>
       <w:proofErr w:type="spellStart"/>
       <w:r>
@@ -8203,34 +8116,7 @@
           <w:szCs w:val="24"/>
           <w:lang w:val="en-US"/>
         </w:rPr>
-        <w:t xml:space="preserve">, we recommend you </w:t>
-      </w:r>
-      <w:proofErr w:type="gramStart"/>
-      <w:r>
-        <w:rPr>
-          <w:sz w:val="24"/>
-          <w:szCs w:val="24"/>
-          <w:lang w:val="en-US"/>
-        </w:rPr>
-        <w:t>to configure</w:t>
-      </w:r>
-      <w:proofErr w:type="gramEnd"/>
-      <w:r>
-        <w:rPr>
-          <w:sz w:val="24"/>
-          <w:szCs w:val="24"/>
-          <w:lang w:val="en-US"/>
-        </w:rPr>
-        <w:t xml:space="preserve"> and use </w:t>
-      </w:r>
-      <w:proofErr w:type="spellStart"/>
-      <w:r>
-        <w:rPr>
-          <w:sz w:val="24"/>
-          <w:szCs w:val="24"/>
-          <w:lang w:val="en-US"/>
-        </w:rPr>
-        <w:t>DataSunrise</w:t>
+        <w:t>, we recommend you to configure and use DataSunrise</w:t>
       </w:r>
       <w:r>
         <w:rPr>
@@ -8240,7 +8126,6 @@
         </w:rPr>
         <w:t>’s</w:t>
       </w:r>
-      <w:proofErr w:type="spellEnd"/>
       <w:r>
         <w:rPr>
           <w:sz w:val="24"/>
@@ -8866,25 +8751,7 @@
           <w:szCs w:val="24"/>
           <w:lang w:val="en-US"/>
         </w:rPr>
-        <w:t xml:space="preserve"> of </w:t>
-      </w:r>
-      <w:proofErr w:type="spellStart"/>
-      <w:r>
-        <w:rPr>
-          <w:sz w:val="24"/>
-          <w:szCs w:val="24"/>
-          <w:lang w:val="en-US"/>
-        </w:rPr>
-        <w:t>DataSunrise</w:t>
-      </w:r>
-      <w:proofErr w:type="spellEnd"/>
-      <w:r>
-        <w:rPr>
-          <w:sz w:val="24"/>
-          <w:szCs w:val="24"/>
-          <w:lang w:val="en-US"/>
-        </w:rPr>
-        <w:t xml:space="preserve">. The creation of the role is also automated via </w:t>
+        <w:t xml:space="preserve"> of DataSunrise. The creation of the role is also automated via </w:t>
       </w:r>
       <w:r>
         <w:rPr>
@@ -9018,25 +8885,7 @@
           <w:szCs w:val="24"/>
           <w:lang w:val="en-US"/>
         </w:rPr>
-        <w:t xml:space="preserve">. </w:t>
-      </w:r>
-      <w:proofErr w:type="gramStart"/>
-      <w:r>
-        <w:rPr>
-          <w:sz w:val="24"/>
-          <w:szCs w:val="24"/>
-          <w:lang w:val="en-US"/>
-        </w:rPr>
-        <w:t>What’s</w:t>
-      </w:r>
-      <w:proofErr w:type="gramEnd"/>
-      <w:r>
-        <w:rPr>
-          <w:sz w:val="24"/>
-          <w:szCs w:val="24"/>
-          <w:lang w:val="en-US"/>
-        </w:rPr>
-        <w:t xml:space="preserve"> the problem?</w:t>
+        <w:t>. What’s the problem?</w:t>
       </w:r>
       <w:r>
         <w:rPr>
@@ -9235,25 +9084,7 @@
           <w:szCs w:val="24"/>
           <w:lang w:val="en-US"/>
         </w:rPr>
-        <w:t xml:space="preserve">your private keys rotated and </w:t>
-      </w:r>
-      <w:proofErr w:type="gramStart"/>
-      <w:r>
-        <w:rPr>
-          <w:sz w:val="24"/>
-          <w:szCs w:val="24"/>
-          <w:lang w:val="en-US"/>
-        </w:rPr>
-        <w:t>up-to-date</w:t>
-      </w:r>
-      <w:proofErr w:type="gramEnd"/>
-      <w:r>
-        <w:rPr>
-          <w:sz w:val="24"/>
-          <w:szCs w:val="24"/>
-          <w:lang w:val="en-US"/>
-        </w:rPr>
-        <w:t>. In order to rotate your keys, simply change th</w:t>
+        <w:t>your private keys rotated and up-to-date. In order to rotate your keys, simply change th</w:t>
       </w:r>
       <w:r>
         <w:rPr>
@@ -9749,23 +9580,13 @@
         </w:rPr>
         <w:t xml:space="preserve"> please contact </w:t>
       </w:r>
-      <w:proofErr w:type="spellStart"/>
-      <w:r>
-        <w:rPr>
-          <w:sz w:val="24"/>
-          <w:szCs w:val="24"/>
-          <w:lang w:val="en-US"/>
-        </w:rPr>
-        <w:t>DataSunrise</w:t>
-      </w:r>
-      <w:proofErr w:type="spellEnd"/>
-      <w:r>
-        <w:rPr>
-          <w:sz w:val="24"/>
-          <w:szCs w:val="24"/>
-          <w:lang w:val="en-US"/>
-        </w:rPr>
-        <w:t xml:space="preserve"> </w:t>
+      <w:r>
+        <w:rPr>
+          <w:sz w:val="24"/>
+          <w:szCs w:val="24"/>
+          <w:lang w:val="en-US"/>
+        </w:rPr>
+        <w:t xml:space="preserve">DataSunrise </w:t>
       </w:r>
       <w:r>
         <w:rPr>
@@ -9809,7 +9630,7 @@
 </file>
 
 <file path=word/endnotes.xml><?xml version="1.0" encoding="utf-8"?>
-<w:endnotes xmlns:wpc="http://schemas.microsoft.com/office/word/2010/wordprocessingCanvas" xmlns:cx="http://schemas.microsoft.com/office/drawing/2014/chartex" xmlns:cx1="http://schemas.microsoft.com/office/drawing/2015/9/8/chartex" xmlns:cx2="http://schemas.microsoft.com/office/drawing/2015/10/21/chartex" xmlns:cx3="http://schemas.microsoft.com/office/drawing/2016/5/9/chartex" xmlns:cx4="http://schemas.microsoft.com/office/drawing/2016/5/10/chartex" xmlns:cx5="http://schemas.microsoft.com/office/drawing/2016/5/11/chartex" xmlns:cx6="http://schemas.microsoft.com/office/drawing/2016/5/12/chartex" xmlns:cx7="http://schemas.microsoft.com/office/drawing/2016/5/13/chartex" xmlns:cx8="http://schemas.microsoft.com/office/drawing/2016/5/14/chartex" xmlns:mc="http://schemas.openxmlformats.org/markup-compatibility/2006" xmlns:aink="http://schemas.microsoft.com/office/drawing/2016/ink" xmlns:am3d="http://schemas.microsoft.com/office/drawing/2017/model3d" xmlns:o="urn:schemas-microsoft-com:office:office" xmlns:r="http://schemas.openxmlformats.org/officeDocument/2006/relationships" xmlns:m="http://schemas.openxmlformats.org/officeDocument/2006/math" xmlns:v="urn:schemas-microsoft-com:vml" xmlns:wp14="http://schemas.microsoft.com/office/word/2010/wordprocessingDrawing" xmlns:wp="http://schemas.openxmlformats.org/drawingml/2006/wordprocessingDrawing" xmlns:w10="urn:schemas-microsoft-com:office:word" xmlns:w="http://schemas.openxmlformats.org/wordprocessingml/2006/main" xmlns:w14="http://schemas.microsoft.com/office/word/2010/wordml" xmlns:w15="http://schemas.microsoft.com/office/word/2012/wordml" xmlns:w16cex="http://schemas.microsoft.com/office/word/2018/wordml/cex" xmlns:w16cid="http://schemas.microsoft.com/office/word/2016/wordml/cid" xmlns:w16="http://schemas.microsoft.com/office/word/2018/wordml" xmlns:w16se="http://schemas.microsoft.com/office/word/2015/wordml/symex" xmlns:wpg="http://schemas.microsoft.com/office/word/2010/wordprocessingGroup" xmlns:wpi="http://schemas.microsoft.com/office/word/2010/wordprocessingInk" xmlns:wne="http://schemas.microsoft.com/office/word/2006/wordml" xmlns:wps="http://schemas.microsoft.com/office/word/2010/wordprocessingShape" mc:Ignorable="w14 w15 w16se w16cid w16 w16cex wp14">
+<w:endnotes xmlns:wpc="http://schemas.microsoft.com/office/word/2010/wordprocessingCanvas" xmlns:cx="http://schemas.microsoft.com/office/drawing/2014/chartex" xmlns:cx1="http://schemas.microsoft.com/office/drawing/2015/9/8/chartex" xmlns:cx2="http://schemas.microsoft.com/office/drawing/2015/10/21/chartex" xmlns:cx3="http://schemas.microsoft.com/office/drawing/2016/5/9/chartex" xmlns:cx4="http://schemas.microsoft.com/office/drawing/2016/5/10/chartex" xmlns:cx5="http://schemas.microsoft.com/office/drawing/2016/5/11/chartex" xmlns:cx6="http://schemas.microsoft.com/office/drawing/2016/5/12/chartex" xmlns:cx7="http://schemas.microsoft.com/office/drawing/2016/5/13/chartex" xmlns:cx8="http://schemas.microsoft.com/office/drawing/2016/5/14/chartex" xmlns:mc="http://schemas.openxmlformats.org/markup-compatibility/2006" xmlns:aink="http://schemas.microsoft.com/office/drawing/2016/ink" xmlns:am3d="http://schemas.microsoft.com/office/drawing/2017/model3d" xmlns:o="urn:schemas-microsoft-com:office:office" xmlns:r="http://schemas.openxmlformats.org/officeDocument/2006/relationships" xmlns:m="http://schemas.openxmlformats.org/officeDocument/2006/math" xmlns:v="urn:schemas-microsoft-com:vml" xmlns:wp14="http://schemas.microsoft.com/office/word/2010/wordprocessingDrawing" xmlns:wp="http://schemas.openxmlformats.org/drawingml/2006/wordprocessingDrawing" xmlns:w10="urn:schemas-microsoft-com:office:word" xmlns:w="http://schemas.openxmlformats.org/wordprocessingml/2006/main" xmlns:w14="http://schemas.microsoft.com/office/word/2010/wordml" xmlns:w15="http://schemas.microsoft.com/office/word/2012/wordml" xmlns:w16cex="http://schemas.microsoft.com/office/word/2018/wordml/cex" xmlns:w16cid="http://schemas.microsoft.com/office/word/2016/wordml/cid" xmlns:w16="http://schemas.microsoft.com/office/word/2018/wordml" xmlns:w16sdtdh="http://schemas.microsoft.com/office/word/2020/wordml/sdtdatahash" xmlns:w16se="http://schemas.microsoft.com/office/word/2015/wordml/symex" xmlns:wpg="http://schemas.microsoft.com/office/word/2010/wordprocessingGroup" xmlns:wpi="http://schemas.microsoft.com/office/word/2010/wordprocessingInk" xmlns:wne="http://schemas.microsoft.com/office/word/2006/wordml" xmlns:wps="http://schemas.microsoft.com/office/word/2010/wordprocessingShape" mc:Ignorable="w14 w15 w16se w16cid w16 w16cex w16sdtdh wp14">
   <w:endnote w:type="separator" w:id="-1">
     <w:p>
       <w:pPr>
@@ -9834,7 +9655,7 @@
 </file>
 
 <file path=word/footer1.xml><?xml version="1.0" encoding="utf-8"?>
-<w:ftr xmlns:wpc="http://schemas.microsoft.com/office/word/2010/wordprocessingCanvas" xmlns:cx="http://schemas.microsoft.com/office/drawing/2014/chartex" xmlns:cx1="http://schemas.microsoft.com/office/drawing/2015/9/8/chartex" xmlns:cx2="http://schemas.microsoft.com/office/drawing/2015/10/21/chartex" xmlns:cx3="http://schemas.microsoft.com/office/drawing/2016/5/9/chartex" xmlns:cx4="http://schemas.microsoft.com/office/drawing/2016/5/10/chartex" xmlns:cx5="http://schemas.microsoft.com/office/drawing/2016/5/11/chartex" xmlns:cx6="http://schemas.microsoft.com/office/drawing/2016/5/12/chartex" xmlns:cx7="http://schemas.microsoft.com/office/drawing/2016/5/13/chartex" xmlns:cx8="http://schemas.microsoft.com/office/drawing/2016/5/14/chartex" xmlns:mc="http://schemas.openxmlformats.org/markup-compatibility/2006" xmlns:aink="http://schemas.microsoft.com/office/drawing/2016/ink" xmlns:am3d="http://schemas.microsoft.com/office/drawing/2017/model3d" xmlns:o="urn:schemas-microsoft-com:office:office" xmlns:r="http://schemas.openxmlformats.org/officeDocument/2006/relationships" xmlns:m="http://schemas.openxmlformats.org/officeDocument/2006/math" xmlns:v="urn:schemas-microsoft-com:vml" xmlns:wp14="http://schemas.microsoft.com/office/word/2010/wordprocessingDrawing" xmlns:wp="http://schemas.openxmlformats.org/drawingml/2006/wordprocessingDrawing" xmlns:w10="urn:schemas-microsoft-com:office:word" xmlns:w="http://schemas.openxmlformats.org/wordprocessingml/2006/main" xmlns:w14="http://schemas.microsoft.com/office/word/2010/wordml" xmlns:w15="http://schemas.microsoft.com/office/word/2012/wordml" xmlns:w16cex="http://schemas.microsoft.com/office/word/2018/wordml/cex" xmlns:w16cid="http://schemas.microsoft.com/office/word/2016/wordml/cid" xmlns:w16="http://schemas.microsoft.com/office/word/2018/wordml" xmlns:w16se="http://schemas.microsoft.com/office/word/2015/wordml/symex" xmlns:wpg="http://schemas.microsoft.com/office/word/2010/wordprocessingGroup" xmlns:wpi="http://schemas.microsoft.com/office/word/2010/wordprocessingInk" xmlns:wne="http://schemas.microsoft.com/office/word/2006/wordml" xmlns:wps="http://schemas.microsoft.com/office/word/2010/wordprocessingShape" mc:Ignorable="w14 w15 w16se w16cid w16 w16cex wp14">
+<w:ftr xmlns:wpc="http://schemas.microsoft.com/office/word/2010/wordprocessingCanvas" xmlns:cx="http://schemas.microsoft.com/office/drawing/2014/chartex" xmlns:cx1="http://schemas.microsoft.com/office/drawing/2015/9/8/chartex" xmlns:cx2="http://schemas.microsoft.com/office/drawing/2015/10/21/chartex" xmlns:cx3="http://schemas.microsoft.com/office/drawing/2016/5/9/chartex" xmlns:cx4="http://schemas.microsoft.com/office/drawing/2016/5/10/chartex" xmlns:cx5="http://schemas.microsoft.com/office/drawing/2016/5/11/chartex" xmlns:cx6="http://schemas.microsoft.com/office/drawing/2016/5/12/chartex" xmlns:cx7="http://schemas.microsoft.com/office/drawing/2016/5/13/chartex" xmlns:cx8="http://schemas.microsoft.com/office/drawing/2016/5/14/chartex" xmlns:mc="http://schemas.openxmlformats.org/markup-compatibility/2006" xmlns:aink="http://schemas.microsoft.com/office/drawing/2016/ink" xmlns:am3d="http://schemas.microsoft.com/office/drawing/2017/model3d" xmlns:o="urn:schemas-microsoft-com:office:office" xmlns:r="http://schemas.openxmlformats.org/officeDocument/2006/relationships" xmlns:m="http://schemas.openxmlformats.org/officeDocument/2006/math" xmlns:v="urn:schemas-microsoft-com:vml" xmlns:wp14="http://schemas.microsoft.com/office/word/2010/wordprocessingDrawing" xmlns:wp="http://schemas.openxmlformats.org/drawingml/2006/wordprocessingDrawing" xmlns:w10="urn:schemas-microsoft-com:office:word" xmlns:w="http://schemas.openxmlformats.org/wordprocessingml/2006/main" xmlns:w14="http://schemas.microsoft.com/office/word/2010/wordml" xmlns:w15="http://schemas.microsoft.com/office/word/2012/wordml" xmlns:w16cex="http://schemas.microsoft.com/office/word/2018/wordml/cex" xmlns:w16cid="http://schemas.microsoft.com/office/word/2016/wordml/cid" xmlns:w16="http://schemas.microsoft.com/office/word/2018/wordml" xmlns:w16sdtdh="http://schemas.microsoft.com/office/word/2020/wordml/sdtdatahash" xmlns:w16se="http://schemas.microsoft.com/office/word/2015/wordml/symex" xmlns:wpg="http://schemas.microsoft.com/office/word/2010/wordprocessingGroup" xmlns:wpi="http://schemas.microsoft.com/office/word/2010/wordprocessingInk" xmlns:wne="http://schemas.microsoft.com/office/word/2006/wordml" xmlns:wps="http://schemas.microsoft.com/office/word/2010/wordprocessingShape" mc:Ignorable="w14 w15 w16se w16cid w16 w16cex w16sdtdh wp14">
   <w:p>
     <w:pPr>
       <w:pStyle w:val="a8"/>
@@ -9854,7 +9675,13 @@
       <w:rPr>
         <w:lang w:val="en-US"/>
       </w:rPr>
-      <w:t>© Copyright DataSunrise, Inc 2020</w:t>
+      <w:t>© Copyright DataSunrise, Inc 202</w:t>
+    </w:r>
+    <w:r>
+      <w:rPr>
+        <w:lang w:val="en-US"/>
+      </w:rPr>
+      <w:t>2</w:t>
     </w:r>
   </w:p>
   <w:p>
@@ -9883,7 +9710,7 @@
 </file>
 
 <file path=word/footer2.xml><?xml version="1.0" encoding="utf-8"?>
-<w:ftr xmlns:wpc="http://schemas.microsoft.com/office/word/2010/wordprocessingCanvas" xmlns:cx="http://schemas.microsoft.com/office/drawing/2014/chartex" xmlns:cx1="http://schemas.microsoft.com/office/drawing/2015/9/8/chartex" xmlns:cx2="http://schemas.microsoft.com/office/drawing/2015/10/21/chartex" xmlns:cx3="http://schemas.microsoft.com/office/drawing/2016/5/9/chartex" xmlns:cx4="http://schemas.microsoft.com/office/drawing/2016/5/10/chartex" xmlns:cx5="http://schemas.microsoft.com/office/drawing/2016/5/11/chartex" xmlns:cx6="http://schemas.microsoft.com/office/drawing/2016/5/12/chartex" xmlns:cx7="http://schemas.microsoft.com/office/drawing/2016/5/13/chartex" xmlns:cx8="http://schemas.microsoft.com/office/drawing/2016/5/14/chartex" xmlns:mc="http://schemas.openxmlformats.org/markup-compatibility/2006" xmlns:aink="http://schemas.microsoft.com/office/drawing/2016/ink" xmlns:am3d="http://schemas.microsoft.com/office/drawing/2017/model3d" xmlns:o="urn:schemas-microsoft-com:office:office" xmlns:r="http://schemas.openxmlformats.org/officeDocument/2006/relationships" xmlns:m="http://schemas.openxmlformats.org/officeDocument/2006/math" xmlns:v="urn:schemas-microsoft-com:vml" xmlns:wp14="http://schemas.microsoft.com/office/word/2010/wordprocessingDrawing" xmlns:wp="http://schemas.openxmlformats.org/drawingml/2006/wordprocessingDrawing" xmlns:w10="urn:schemas-microsoft-com:office:word" xmlns:w="http://schemas.openxmlformats.org/wordprocessingml/2006/main" xmlns:w14="http://schemas.microsoft.com/office/word/2010/wordml" xmlns:w15="http://schemas.microsoft.com/office/word/2012/wordml" xmlns:w16cex="http://schemas.microsoft.com/office/word/2018/wordml/cex" xmlns:w16cid="http://schemas.microsoft.com/office/word/2016/wordml/cid" xmlns:w16="http://schemas.microsoft.com/office/word/2018/wordml" xmlns:w16se="http://schemas.microsoft.com/office/word/2015/wordml/symex" xmlns:wpg="http://schemas.microsoft.com/office/word/2010/wordprocessingGroup" xmlns:wpi="http://schemas.microsoft.com/office/word/2010/wordprocessingInk" xmlns:wne="http://schemas.microsoft.com/office/word/2006/wordml" xmlns:wps="http://schemas.microsoft.com/office/word/2010/wordprocessingShape" mc:Ignorable="w14 w15 w16se w16cid w16 w16cex wp14">
+<w:ftr xmlns:wpc="http://schemas.microsoft.com/office/word/2010/wordprocessingCanvas" xmlns:cx="http://schemas.microsoft.com/office/drawing/2014/chartex" xmlns:cx1="http://schemas.microsoft.com/office/drawing/2015/9/8/chartex" xmlns:cx2="http://schemas.microsoft.com/office/drawing/2015/10/21/chartex" xmlns:cx3="http://schemas.microsoft.com/office/drawing/2016/5/9/chartex" xmlns:cx4="http://schemas.microsoft.com/office/drawing/2016/5/10/chartex" xmlns:cx5="http://schemas.microsoft.com/office/drawing/2016/5/11/chartex" xmlns:cx6="http://schemas.microsoft.com/office/drawing/2016/5/12/chartex" xmlns:cx7="http://schemas.microsoft.com/office/drawing/2016/5/13/chartex" xmlns:cx8="http://schemas.microsoft.com/office/drawing/2016/5/14/chartex" xmlns:mc="http://schemas.openxmlformats.org/markup-compatibility/2006" xmlns:aink="http://schemas.microsoft.com/office/drawing/2016/ink" xmlns:am3d="http://schemas.microsoft.com/office/drawing/2017/model3d" xmlns:o="urn:schemas-microsoft-com:office:office" xmlns:r="http://schemas.openxmlformats.org/officeDocument/2006/relationships" xmlns:m="http://schemas.openxmlformats.org/officeDocument/2006/math" xmlns:v="urn:schemas-microsoft-com:vml" xmlns:wp14="http://schemas.microsoft.com/office/word/2010/wordprocessingDrawing" xmlns:wp="http://schemas.openxmlformats.org/drawingml/2006/wordprocessingDrawing" xmlns:w10="urn:schemas-microsoft-com:office:word" xmlns:w="http://schemas.openxmlformats.org/wordprocessingml/2006/main" xmlns:w14="http://schemas.microsoft.com/office/word/2010/wordml" xmlns:w15="http://schemas.microsoft.com/office/word/2012/wordml" xmlns:w16cex="http://schemas.microsoft.com/office/word/2018/wordml/cex" xmlns:w16cid="http://schemas.microsoft.com/office/word/2016/wordml/cid" xmlns:w16="http://schemas.microsoft.com/office/word/2018/wordml" xmlns:w16sdtdh="http://schemas.microsoft.com/office/word/2020/wordml/sdtdatahash" xmlns:w16se="http://schemas.microsoft.com/office/word/2015/wordml/symex" xmlns:wpg="http://schemas.microsoft.com/office/word/2010/wordprocessingGroup" xmlns:wpi="http://schemas.microsoft.com/office/word/2010/wordprocessingInk" xmlns:wne="http://schemas.microsoft.com/office/word/2006/wordml" xmlns:wps="http://schemas.microsoft.com/office/word/2010/wordprocessingShape" mc:Ignorable="w14 w15 w16se w16cid w16 w16cex w16sdtdh wp14">
   <w:p>
     <w:pPr>
       <w:pStyle w:val="a8"/>
@@ -9958,7 +9785,7 @@
 </file>
 
 <file path=word/footnotes.xml><?xml version="1.0" encoding="utf-8"?>
-<w:footnotes xmlns:wpc="http://schemas.microsoft.com/office/word/2010/wordprocessingCanvas" xmlns:cx="http://schemas.microsoft.com/office/drawing/2014/chartex" xmlns:cx1="http://schemas.microsoft.com/office/drawing/2015/9/8/chartex" xmlns:cx2="http://schemas.microsoft.com/office/drawing/2015/10/21/chartex" xmlns:cx3="http://schemas.microsoft.com/office/drawing/2016/5/9/chartex" xmlns:cx4="http://schemas.microsoft.com/office/drawing/2016/5/10/chartex" xmlns:cx5="http://schemas.microsoft.com/office/drawing/2016/5/11/chartex" xmlns:cx6="http://schemas.microsoft.com/office/drawing/2016/5/12/chartex" xmlns:cx7="http://schemas.microsoft.com/office/drawing/2016/5/13/chartex" xmlns:cx8="http://schemas.microsoft.com/office/drawing/2016/5/14/chartex" xmlns:mc="http://schemas.openxmlformats.org/markup-compatibility/2006" xmlns:aink="http://schemas.microsoft.com/office/drawing/2016/ink" xmlns:am3d="http://schemas.microsoft.com/office/drawing/2017/model3d" xmlns:o="urn:schemas-microsoft-com:office:office" xmlns:r="http://schemas.openxmlformats.org/officeDocument/2006/relationships" xmlns:m="http://schemas.openxmlformats.org/officeDocument/2006/math" xmlns:v="urn:schemas-microsoft-com:vml" xmlns:wp14="http://schemas.microsoft.com/office/word/2010/wordprocessingDrawing" xmlns:wp="http://schemas.openxmlformats.org/drawingml/2006/wordprocessingDrawing" xmlns:w10="urn:schemas-microsoft-com:office:word" xmlns:w="http://schemas.openxmlformats.org/wordprocessingml/2006/main" xmlns:w14="http://schemas.microsoft.com/office/word/2010/wordml" xmlns:w15="http://schemas.microsoft.com/office/word/2012/wordml" xmlns:w16cex="http://schemas.microsoft.com/office/word/2018/wordml/cex" xmlns:w16cid="http://schemas.microsoft.com/office/word/2016/wordml/cid" xmlns:w16="http://schemas.microsoft.com/office/word/2018/wordml" xmlns:w16se="http://schemas.microsoft.com/office/word/2015/wordml/symex" xmlns:wpg="http://schemas.microsoft.com/office/word/2010/wordprocessingGroup" xmlns:wpi="http://schemas.microsoft.com/office/word/2010/wordprocessingInk" xmlns:wne="http://schemas.microsoft.com/office/word/2006/wordml" xmlns:wps="http://schemas.microsoft.com/office/word/2010/wordprocessingShape" mc:Ignorable="w14 w15 w16se w16cid w16 w16cex wp14">
+<w:footnotes xmlns:wpc="http://schemas.microsoft.com/office/word/2010/wordprocessingCanvas" xmlns:cx="http://schemas.microsoft.com/office/drawing/2014/chartex" xmlns:cx1="http://schemas.microsoft.com/office/drawing/2015/9/8/chartex" xmlns:cx2="http://schemas.microsoft.com/office/drawing/2015/10/21/chartex" xmlns:cx3="http://schemas.microsoft.com/office/drawing/2016/5/9/chartex" xmlns:cx4="http://schemas.microsoft.com/office/drawing/2016/5/10/chartex" xmlns:cx5="http://schemas.microsoft.com/office/drawing/2016/5/11/chartex" xmlns:cx6="http://schemas.microsoft.com/office/drawing/2016/5/12/chartex" xmlns:cx7="http://schemas.microsoft.com/office/drawing/2016/5/13/chartex" xmlns:cx8="http://schemas.microsoft.com/office/drawing/2016/5/14/chartex" xmlns:mc="http://schemas.openxmlformats.org/markup-compatibility/2006" xmlns:aink="http://schemas.microsoft.com/office/drawing/2016/ink" xmlns:am3d="http://schemas.microsoft.com/office/drawing/2017/model3d" xmlns:o="urn:schemas-microsoft-com:office:office" xmlns:r="http://schemas.openxmlformats.org/officeDocument/2006/relationships" xmlns:m="http://schemas.openxmlformats.org/officeDocument/2006/math" xmlns:v="urn:schemas-microsoft-com:vml" xmlns:wp14="http://schemas.microsoft.com/office/word/2010/wordprocessingDrawing" xmlns:wp="http://schemas.openxmlformats.org/drawingml/2006/wordprocessingDrawing" xmlns:w10="urn:schemas-microsoft-com:office:word" xmlns:w="http://schemas.openxmlformats.org/wordprocessingml/2006/main" xmlns:w14="http://schemas.microsoft.com/office/word/2010/wordml" xmlns:w15="http://schemas.microsoft.com/office/word/2012/wordml" xmlns:w16cex="http://schemas.microsoft.com/office/word/2018/wordml/cex" xmlns:w16cid="http://schemas.microsoft.com/office/word/2016/wordml/cid" xmlns:w16="http://schemas.microsoft.com/office/word/2018/wordml" xmlns:w16sdtdh="http://schemas.microsoft.com/office/word/2020/wordml/sdtdatahash" xmlns:w16se="http://schemas.microsoft.com/office/word/2015/wordml/symex" xmlns:wpg="http://schemas.microsoft.com/office/word/2010/wordprocessingGroup" xmlns:wpi="http://schemas.microsoft.com/office/word/2010/wordprocessingInk" xmlns:wne="http://schemas.microsoft.com/office/word/2006/wordml" xmlns:wps="http://schemas.microsoft.com/office/word/2010/wordprocessingShape" mc:Ignorable="w14 w15 w16se w16cid w16 w16cex w16sdtdh wp14">
   <w:footnote w:type="separator" w:id="-1">
     <w:p>
       <w:pPr>
@@ -9983,7 +9810,7 @@
 </file>
 
 <file path=word/header1.xml><?xml version="1.0" encoding="utf-8"?>
-<w:hdr xmlns:wpc="http://schemas.microsoft.com/office/word/2010/wordprocessingCanvas" xmlns:cx="http://schemas.microsoft.com/office/drawing/2014/chartex" xmlns:cx1="http://schemas.microsoft.com/office/drawing/2015/9/8/chartex" xmlns:cx2="http://schemas.microsoft.com/office/drawing/2015/10/21/chartex" xmlns:cx3="http://schemas.microsoft.com/office/drawing/2016/5/9/chartex" xmlns:cx4="http://schemas.microsoft.com/office/drawing/2016/5/10/chartex" xmlns:cx5="http://schemas.microsoft.com/office/drawing/2016/5/11/chartex" xmlns:cx6="http://schemas.microsoft.com/office/drawing/2016/5/12/chartex" xmlns:cx7="http://schemas.microsoft.com/office/drawing/2016/5/13/chartex" xmlns:cx8="http://schemas.microsoft.com/office/drawing/2016/5/14/chartex" xmlns:mc="http://schemas.openxmlformats.org/markup-compatibility/2006" xmlns:aink="http://schemas.microsoft.com/office/drawing/2016/ink" xmlns:am3d="http://schemas.microsoft.com/office/drawing/2017/model3d" xmlns:o="urn:schemas-microsoft-com:office:office" xmlns:r="http://schemas.openxmlformats.org/officeDocument/2006/relationships" xmlns:m="http://schemas.openxmlformats.org/officeDocument/2006/math" xmlns:v="urn:schemas-microsoft-com:vml" xmlns:wp14="http://schemas.microsoft.com/office/word/2010/wordprocessingDrawing" xmlns:wp="http://schemas.openxmlformats.org/drawingml/2006/wordprocessingDrawing" xmlns:w10="urn:schemas-microsoft-com:office:word" xmlns:w="http://schemas.openxmlformats.org/wordprocessingml/2006/main" xmlns:w14="http://schemas.microsoft.com/office/word/2010/wordml" xmlns:w15="http://schemas.microsoft.com/office/word/2012/wordml" xmlns:w16cex="http://schemas.microsoft.com/office/word/2018/wordml/cex" xmlns:w16cid="http://schemas.microsoft.com/office/word/2016/wordml/cid" xmlns:w16="http://schemas.microsoft.com/office/word/2018/wordml" xmlns:w16se="http://schemas.microsoft.com/office/word/2015/wordml/symex" xmlns:wpg="http://schemas.microsoft.com/office/word/2010/wordprocessingGroup" xmlns:wpi="http://schemas.microsoft.com/office/word/2010/wordprocessingInk" xmlns:wne="http://schemas.microsoft.com/office/word/2006/wordml" xmlns:wps="http://schemas.microsoft.com/office/word/2010/wordprocessingShape" mc:Ignorable="w14 w15 w16se w16cid w16 w16cex wp14">
+<w:hdr xmlns:wpc="http://schemas.microsoft.com/office/word/2010/wordprocessingCanvas" xmlns:cx="http://schemas.microsoft.com/office/drawing/2014/chartex" xmlns:cx1="http://schemas.microsoft.com/office/drawing/2015/9/8/chartex" xmlns:cx2="http://schemas.microsoft.com/office/drawing/2015/10/21/chartex" xmlns:cx3="http://schemas.microsoft.com/office/drawing/2016/5/9/chartex" xmlns:cx4="http://schemas.microsoft.com/office/drawing/2016/5/10/chartex" xmlns:cx5="http://schemas.microsoft.com/office/drawing/2016/5/11/chartex" xmlns:cx6="http://schemas.microsoft.com/office/drawing/2016/5/12/chartex" xmlns:cx7="http://schemas.microsoft.com/office/drawing/2016/5/13/chartex" xmlns:cx8="http://schemas.microsoft.com/office/drawing/2016/5/14/chartex" xmlns:mc="http://schemas.openxmlformats.org/markup-compatibility/2006" xmlns:aink="http://schemas.microsoft.com/office/drawing/2016/ink" xmlns:am3d="http://schemas.microsoft.com/office/drawing/2017/model3d" xmlns:o="urn:schemas-microsoft-com:office:office" xmlns:r="http://schemas.openxmlformats.org/officeDocument/2006/relationships" xmlns:m="http://schemas.openxmlformats.org/officeDocument/2006/math" xmlns:v="urn:schemas-microsoft-com:vml" xmlns:wp14="http://schemas.microsoft.com/office/word/2010/wordprocessingDrawing" xmlns:wp="http://schemas.openxmlformats.org/drawingml/2006/wordprocessingDrawing" xmlns:w10="urn:schemas-microsoft-com:office:word" xmlns:w="http://schemas.openxmlformats.org/wordprocessingml/2006/main" xmlns:w14="http://schemas.microsoft.com/office/word/2010/wordml" xmlns:w15="http://schemas.microsoft.com/office/word/2012/wordml" xmlns:w16cex="http://schemas.microsoft.com/office/word/2018/wordml/cex" xmlns:w16cid="http://schemas.microsoft.com/office/word/2016/wordml/cid" xmlns:w16="http://schemas.microsoft.com/office/word/2018/wordml" xmlns:w16sdtdh="http://schemas.microsoft.com/office/word/2020/wordml/sdtdatahash" xmlns:w16se="http://schemas.microsoft.com/office/word/2015/wordml/symex" xmlns:wpg="http://schemas.microsoft.com/office/word/2010/wordprocessingGroup" xmlns:wpi="http://schemas.microsoft.com/office/word/2010/wordprocessingInk" xmlns:wne="http://schemas.microsoft.com/office/word/2006/wordml" xmlns:wps="http://schemas.microsoft.com/office/word/2010/wordprocessingShape" mc:Ignorable="w14 w15 w16se w16cid w16 w16cex w16sdtdh wp14">
   <w:p>
     <w:pPr>
       <w:pStyle w:val="a6"/>
@@ -10210,7 +10037,7 @@
                               <w:sz w:val="20"/>
                               <w14:numForm w14:val="lining"/>
                             </w:rPr>
-                            <w:t>13</w:t>
+                            <w:t>5</w:t>
                           </w:r>
                           <w:r>
                             <w:rPr>
@@ -10242,7 +10069,11 @@
         </mc:Choice>
         <mc:Fallback>
           <w:pict>
-            <v:shape w14:anchorId="02D3DB64" id="Надпись 476" o:spid="_x0000_s1028" type="#_x0000_t202" style="position:absolute;margin-left:20.8pt;margin-top:0;width:1in;height:13.45pt;z-index:251657216;visibility:visible;mso-wrap-style:square;mso-width-percent:1000;mso-height-percent:0;mso-wrap-distance-left:9pt;mso-wrap-distance-top:0;mso-wrap-distance-right:9pt;mso-wrap-distance-bottom:0;mso-position-horizontal:right;mso-position-horizontal-relative:page;mso-position-vertical:center;mso-position-vertical-relative:top-margin-area;mso-width-percent:1000;mso-height-percent:0;mso-width-relative:right-margin-area;mso-height-relative:page;v-text-anchor:middle" o:gfxdata="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" o:allowincell="f" fillcolor="#4f81bd [3204]" stroked="f">
+            <v:shapetype w14:anchorId="02D3DB64" id="_x0000_t202" coordsize="21600,21600" o:spt="202" path="m,l,21600r21600,l21600,xe">
+              <v:stroke joinstyle="miter"/>
+              <v:path gradientshapeok="t" o:connecttype="rect"/>
+            </v:shapetype>
+            <v:shape id="Надпись 476" o:spid="_x0000_s1028" type="#_x0000_t202" style="position:absolute;margin-left:20.8pt;margin-top:0;width:1in;height:13.45pt;z-index:251657216;visibility:visible;mso-wrap-style:square;mso-width-percent:1000;mso-height-percent:0;mso-wrap-distance-left:9pt;mso-wrap-distance-top:0;mso-wrap-distance-right:9pt;mso-wrap-distance-bottom:0;mso-position-horizontal:right;mso-position-horizontal-relative:page;mso-position-vertical:center;mso-position-vertical-relative:top-margin-area;mso-width-percent:1000;mso-height-percent:0;mso-width-relative:right-margin-area;mso-height-relative:page;v-text-anchor:middle" o:gfxdata="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" o:allowincell="f" fillcolor="#4f81bd [3204]" stroked="f">
               <v:textbox style="mso-fit-shape-to-text:t" inset=",0,,0">
                 <w:txbxContent>
                   <w:p>
@@ -10292,7 +10123,7 @@
                         <w:sz w:val="20"/>
                         <w14:numForm w14:val="lining"/>
                       </w:rPr>
-                      <w:t>13</w:t>
+                      <w:t>5</w:t>
                     </w:r>
                     <w:r>
                       <w:rPr>
@@ -10318,7 +10149,7 @@
 </file>
 
 <file path=word/numbering.xml><?xml version="1.0" encoding="utf-8"?>
-<w:numbering xmlns:wpc="http://schemas.microsoft.com/office/word/2010/wordprocessingCanvas" xmlns:cx="http://schemas.microsoft.com/office/drawing/2014/chartex" xmlns:cx1="http://schemas.microsoft.com/office/drawing/2015/9/8/chartex" xmlns:cx2="http://schemas.microsoft.com/office/drawing/2015/10/21/chartex" xmlns:cx3="http://schemas.microsoft.com/office/drawing/2016/5/9/chartex" xmlns:cx4="http://schemas.microsoft.com/office/drawing/2016/5/10/chartex" xmlns:cx5="http://schemas.microsoft.com/office/drawing/2016/5/11/chartex" xmlns:cx6="http://schemas.microsoft.com/office/drawing/2016/5/12/chartex" xmlns:cx7="http://schemas.microsoft.com/office/drawing/2016/5/13/chartex" xmlns:cx8="http://schemas.microsoft.com/office/drawing/2016/5/14/chartex" xmlns:mc="http://schemas.openxmlformats.org/markup-compatibility/2006" xmlns:aink="http://schemas.microsoft.com/office/drawing/2016/ink" xmlns:am3d="http://schemas.microsoft.com/office/drawing/2017/model3d" xmlns:o="urn:schemas-microsoft-com:office:office" xmlns:r="http://schemas.openxmlformats.org/officeDocument/2006/relationships" xmlns:m="http://schemas.openxmlformats.org/officeDocument/2006/math" xmlns:v="urn:schemas-microsoft-com:vml" xmlns:wp14="http://schemas.microsoft.com/office/word/2010/wordprocessingDrawing" xmlns:wp="http://schemas.openxmlformats.org/drawingml/2006/wordprocessingDrawing" xmlns:w10="urn:schemas-microsoft-com:office:word" xmlns:w="http://schemas.openxmlformats.org/wordprocessingml/2006/main" xmlns:w14="http://schemas.microsoft.com/office/word/2010/wordml" xmlns:w15="http://schemas.microsoft.com/office/word/2012/wordml" xmlns:w16cex="http://schemas.microsoft.com/office/word/2018/wordml/cex" xmlns:w16cid="http://schemas.microsoft.com/office/word/2016/wordml/cid" xmlns:w16="http://schemas.microsoft.com/office/word/2018/wordml" xmlns:w16se="http://schemas.microsoft.com/office/word/2015/wordml/symex" xmlns:wpg="http://schemas.microsoft.com/office/word/2010/wordprocessingGroup" xmlns:wpi="http://schemas.microsoft.com/office/word/2010/wordprocessingInk" xmlns:wne="http://schemas.microsoft.com/office/word/2006/wordml" xmlns:wps="http://schemas.microsoft.com/office/word/2010/wordprocessingShape" mc:Ignorable="w14 w15 w16se w16cid w16 w16cex wp14">
+<w:numbering xmlns:wpc="http://schemas.microsoft.com/office/word/2010/wordprocessingCanvas" xmlns:cx="http://schemas.microsoft.com/office/drawing/2014/chartex" xmlns:cx1="http://schemas.microsoft.com/office/drawing/2015/9/8/chartex" xmlns:cx2="http://schemas.microsoft.com/office/drawing/2015/10/21/chartex" xmlns:cx3="http://schemas.microsoft.com/office/drawing/2016/5/9/chartex" xmlns:cx4="http://schemas.microsoft.com/office/drawing/2016/5/10/chartex" xmlns:cx5="http://schemas.microsoft.com/office/drawing/2016/5/11/chartex" xmlns:cx6="http://schemas.microsoft.com/office/drawing/2016/5/12/chartex" xmlns:cx7="http://schemas.microsoft.com/office/drawing/2016/5/13/chartex" xmlns:cx8="http://schemas.microsoft.com/office/drawing/2016/5/14/chartex" xmlns:mc="http://schemas.openxmlformats.org/markup-compatibility/2006" xmlns:aink="http://schemas.microsoft.com/office/drawing/2016/ink" xmlns:am3d="http://schemas.microsoft.com/office/drawing/2017/model3d" xmlns:o="urn:schemas-microsoft-com:office:office" xmlns:r="http://schemas.openxmlformats.org/officeDocument/2006/relationships" xmlns:m="http://schemas.openxmlformats.org/officeDocument/2006/math" xmlns:v="urn:schemas-microsoft-com:vml" xmlns:wp14="http://schemas.microsoft.com/office/word/2010/wordprocessingDrawing" xmlns:wp="http://schemas.openxmlformats.org/drawingml/2006/wordprocessingDrawing" xmlns:w10="urn:schemas-microsoft-com:office:word" xmlns:w="http://schemas.openxmlformats.org/wordprocessingml/2006/main" xmlns:w14="http://schemas.microsoft.com/office/word/2010/wordml" xmlns:w15="http://schemas.microsoft.com/office/word/2012/wordml" xmlns:w16cex="http://schemas.microsoft.com/office/word/2018/wordml/cex" xmlns:w16cid="http://schemas.microsoft.com/office/word/2016/wordml/cid" xmlns:w16="http://schemas.microsoft.com/office/word/2018/wordml" xmlns:w16sdtdh="http://schemas.microsoft.com/office/word/2020/wordml/sdtdatahash" xmlns:w16se="http://schemas.microsoft.com/office/word/2015/wordml/symex" xmlns:wpg="http://schemas.microsoft.com/office/word/2010/wordprocessingGroup" xmlns:wpi="http://schemas.microsoft.com/office/word/2010/wordprocessingInk" xmlns:wne="http://schemas.microsoft.com/office/word/2006/wordml" xmlns:wps="http://schemas.microsoft.com/office/word/2010/wordprocessingShape" mc:Ignorable="w14 w15 w16se w16cid w16 w16cex w16sdtdh wp14">
   <w:abstractNum w:abstractNumId="0" w15:restartNumberingAfterBreak="0">
     <w:nsid w:val="00000001"/>
     <w:multiLevelType w:val="multilevel"/>
@@ -14893,7 +14724,7 @@
 </file>
 
 <file path=word/styles.xml><?xml version="1.0" encoding="utf-8"?>
-<w:styles xmlns:mc="http://schemas.openxmlformats.org/markup-compatibility/2006" xmlns:r="http://schemas.openxmlformats.org/officeDocument/2006/relationships" xmlns:w="http://schemas.openxmlformats.org/wordprocessingml/2006/main" xmlns:w14="http://schemas.microsoft.com/office/word/2010/wordml" xmlns:w15="http://schemas.microsoft.com/office/word/2012/wordml" xmlns:w16cex="http://schemas.microsoft.com/office/word/2018/wordml/cex" xmlns:w16cid="http://schemas.microsoft.com/office/word/2016/wordml/cid" xmlns:w16="http://schemas.microsoft.com/office/word/2018/wordml" xmlns:w16se="http://schemas.microsoft.com/office/word/2015/wordml/symex" mc:Ignorable="w14 w15 w16se w16cid w16 w16cex">
+<w:styles xmlns:mc="http://schemas.openxmlformats.org/markup-compatibility/2006" xmlns:r="http://schemas.openxmlformats.org/officeDocument/2006/relationships" xmlns:w="http://schemas.openxmlformats.org/wordprocessingml/2006/main" xmlns:w14="http://schemas.microsoft.com/office/word/2010/wordml" xmlns:w15="http://schemas.microsoft.com/office/word/2012/wordml" xmlns:w16cex="http://schemas.microsoft.com/office/word/2018/wordml/cex" xmlns:w16cid="http://schemas.microsoft.com/office/word/2016/wordml/cid" xmlns:w16="http://schemas.microsoft.com/office/word/2018/wordml" xmlns:w16sdtdh="http://schemas.microsoft.com/office/word/2020/wordml/sdtdatahash" xmlns:w16se="http://schemas.microsoft.com/office/word/2015/wordml/symex" mc:Ignorable="w14 w15 w16se w16cid w16 w16cex w16sdtdh">
   <w:docDefaults>
     <w:rPrDefault>
       <w:rPr>
@@ -15015,7 +14846,6 @@
     <w:lsdException w:name="HTML Sample" w:semiHidden="1" w:unhideWhenUsed="1"/>
     <w:lsdException w:name="HTML Typewriter" w:semiHidden="1" w:unhideWhenUsed="1"/>
     <w:lsdException w:name="HTML Variable" w:semiHidden="1" w:unhideWhenUsed="1"/>
-    <w:lsdException w:name="Normal Table" w:semiHidden="1" w:unhideWhenUsed="1"/>
     <w:lsdException w:name="annotation subject" w:semiHidden="1" w:unhideWhenUsed="1"/>
     <w:lsdException w:name="No List" w:semiHidden="1" w:unhideWhenUsed="1"/>
     <w:lsdException w:name="Outline List 1" w:semiHidden="1" w:unhideWhenUsed="1"/>
@@ -15058,11 +14888,8 @@
     <w:lsdException w:name="Table Contemporary" w:semiHidden="1" w:unhideWhenUsed="1"/>
     <w:lsdException w:name="Table Elegant" w:semiHidden="1" w:unhideWhenUsed="1"/>
     <w:lsdException w:name="Table Professional" w:semiHidden="1" w:unhideWhenUsed="1"/>
-    <w:lsdException w:name="Table Subtle 1" w:semiHidden="1" w:unhideWhenUsed="1"/>
     <w:lsdException w:name="Table Subtle 2" w:semiHidden="1" w:unhideWhenUsed="1"/>
     <w:lsdException w:name="Table Web 1" w:semiHidden="1" w:unhideWhenUsed="1"/>
-    <w:lsdException w:name="Table Web 2" w:semiHidden="1" w:unhideWhenUsed="1"/>
-    <w:lsdException w:name="Table Web 3" w:semiHidden="1" w:unhideWhenUsed="1"/>
     <w:lsdException w:name="Balloon Text" w:semiHidden="1" w:unhideWhenUsed="1"/>
     <w:lsdException w:name="Table Grid" w:uiPriority="59"/>
     <w:lsdException w:name="Table Theme" w:semiHidden="1" w:unhideWhenUsed="1"/>
@@ -16233,7 +16060,7 @@
 </file>
 
 <file path=customXml/itemProps1.xml><?xml version="1.0" encoding="utf-8"?>
-<ds:datastoreItem xmlns:ds="http://schemas.openxmlformats.org/officeDocument/2006/customXml" ds:itemID="{7BFFBECE-FE02-4AC3-A841-8F94173690D9}">
+<ds:datastoreItem xmlns:ds="http://schemas.openxmlformats.org/officeDocument/2006/customXml" ds:itemID="{34982DE0-E037-4E65-B711-C17E3198E95C}">
   <ds:schemaRefs>
     <ds:schemaRef ds:uri="http://schemas.openxmlformats.org/officeDocument/2006/bibliography"/>
   </ds:schemaRefs>

</xml_diff>